<commit_message>
Added continued dissertation paper
</commit_message>
<xml_diff>
--- a/Disertatie.docx
+++ b/Disertatie.docx
@@ -299,13 +299,19 @@
         <w:rPr>
           <w:lang w:val="ro-RO"/>
         </w:rPr>
-        <w:t>Titlul proiectului de diplom</w:t>
-      </w:r>
-      <w:r>
-        <w:rPr>
-          <w:lang w:val="ro-RO"/>
-        </w:rPr>
-        <w:t>ă (ex:</w:t>
+        <w:t>Localizarea</w:t>
+      </w:r>
+      <w:r>
+        <w:rPr>
+          <w:lang w:val="ro-RO"/>
+        </w:rPr>
+        <w:t xml:space="preserve"> interioar</w:t>
+      </w:r>
+      <w:r>
+        <w:rPr>
+          <w:lang w:val="ro-RO"/>
+        </w:rPr>
+        <w:t>ă</w:t>
       </w:r>
       <w:r>
         <w:rPr>
@@ -317,22 +323,57 @@
         <w:rPr>
           <w:lang w:val="ro-RO"/>
         </w:rPr>
-        <w:t>Șablon proiect de diplomă)</w:t>
-      </w:r>
-    </w:p>
-    <w:p>
-      <w:pPr>
-        <w:pStyle w:val="Tcoverprojecttitle"/>
-        <w:rPr>
-          <w:lang w:val="ro-RO"/>
-        </w:rPr>
-      </w:pPr>
-      <w:r>
-        <w:rPr>
-          <w:lang w:val="ro-RO"/>
-        </w:rPr>
-        <w:t>Subtitlu (ex: versiunea 2018)</w:t>
-      </w:r>
+        <w:t xml:space="preserve"> </w:t>
+      </w:r>
+      <w:r>
+        <w:rPr>
+          <w:lang w:val="ro-RO"/>
+        </w:rPr>
+        <w:t>folosin</w:t>
+      </w:r>
+      <w:r>
+        <w:rPr>
+          <w:lang w:val="ro-RO"/>
+        </w:rPr>
+        <w:t>d</w:t>
+      </w:r>
+      <w:r>
+        <w:rPr>
+          <w:lang w:val="ro-RO"/>
+        </w:rPr>
+        <w:t xml:space="preserve"> re</w:t>
+      </w:r>
+      <w:r>
+        <w:rPr>
+          <w:lang w:val="ro-RO"/>
+        </w:rPr>
+        <w:t>ț</w:t>
+      </w:r>
+      <w:r>
+        <w:rPr>
+          <w:lang w:val="ro-RO"/>
+        </w:rPr>
+        <w:t xml:space="preserve">ele wireless </w:t>
+      </w:r>
+      <w:r>
+        <w:rPr>
+          <w:lang w:val="ro-RO"/>
+        </w:rPr>
+        <w:t>ș</w:t>
+      </w:r>
+      <w:r>
+        <w:rPr>
+          <w:lang w:val="ro-RO"/>
+        </w:rPr>
+        <w:t>i metode de fuziune a senzorilor pe telefoane tip smartphone</w:t>
+      </w:r>
+    </w:p>
+    <w:p>
+      <w:pPr>
+        <w:rPr>
+          <w:lang w:val="ro-RO"/>
+        </w:rPr>
+      </w:pPr>
     </w:p>
     <w:p>
       <w:pPr>
@@ -726,23 +767,18 @@
         <w:pStyle w:val="Tcoverprojecttitle"/>
       </w:pPr>
       <w:r>
-        <w:t>Diploma Project Title  (eg:</w:t>
-      </w:r>
-      <w:r>
-        <w:t xml:space="preserve"> </w:t>
-      </w:r>
-      <w:r>
-        <w:t>Diploma project template)</w:t>
-      </w:r>
-    </w:p>
-    <w:p>
-      <w:pPr>
-        <w:pStyle w:val="Tcoverprojecttitle"/>
-      </w:pPr>
-      <w:r>
-        <w:t>Subtitle (eg: 2018 version)</w:t>
-      </w:r>
-    </w:p>
+        <w:t>Indoor</w:t>
+      </w:r>
+      <w:r>
+        <w:t xml:space="preserve"> localization using wireless networks and sensor fusion methods on </w:t>
+      </w:r>
+      <w:proofErr w:type="gramStart"/>
+      <w:r>
+        <w:t>smartphones</w:t>
+      </w:r>
+      <w:proofErr w:type="gramEnd"/>
+    </w:p>
+    <w:p/>
     <w:p/>
     <w:p>
       <w:pPr>
@@ -808,6 +844,7 @@
           <w:szCs w:val="28"/>
         </w:rPr>
       </w:pPr>
+      <w:proofErr w:type="spellStart"/>
       <w:r>
         <w:rPr>
           <w:sz w:val="28"/>
@@ -815,12 +852,45 @@
         </w:rPr>
         <w:t>Șl</w:t>
       </w:r>
+      <w:proofErr w:type="spellEnd"/>
       <w:r>
         <w:rPr>
           <w:sz w:val="28"/>
           <w:szCs w:val="28"/>
         </w:rPr>
-        <w:t xml:space="preserve">. dr. ing. </w:t>
+        <w:t xml:space="preserve">. </w:t>
+      </w:r>
+      <w:proofErr w:type="gramStart"/>
+      <w:r>
+        <w:rPr>
+          <w:sz w:val="28"/>
+          <w:szCs w:val="28"/>
+        </w:rPr>
+        <w:t>dr</w:t>
+      </w:r>
+      <w:proofErr w:type="gramEnd"/>
+      <w:r>
+        <w:rPr>
+          <w:sz w:val="28"/>
+          <w:szCs w:val="28"/>
+        </w:rPr>
+        <w:t xml:space="preserve">. </w:t>
+      </w:r>
+      <w:proofErr w:type="spellStart"/>
+      <w:r>
+        <w:rPr>
+          <w:sz w:val="28"/>
+          <w:szCs w:val="28"/>
+        </w:rPr>
+        <w:t>ing</w:t>
+      </w:r>
+      <w:proofErr w:type="spellEnd"/>
+      <w:r>
+        <w:rPr>
+          <w:sz w:val="28"/>
+          <w:szCs w:val="28"/>
+        </w:rPr>
+        <w:t xml:space="preserve">. </w:t>
       </w:r>
       <w:r>
         <w:rPr>
@@ -966,7 +1036,7 @@
             </w:rPr>
             <w:fldChar w:fldCharType="separate"/>
           </w:r>
-          <w:hyperlink w:anchor="_Toc137594771" w:history="1">
+          <w:hyperlink w:anchor="_Toc137696090" w:history="1">
             <w:r>
               <w:rPr>
                 <w:rStyle w:val="Hyperlink"/>
@@ -994,7 +1064,7 @@
                 <w:noProof/>
                 <w:webHidden/>
               </w:rPr>
-              <w:instrText xml:space="preserve"> PAGEREF _Toc137594771 \h </w:instrText>
+              <w:instrText xml:space="preserve"> PAGEREF _Toc137696090 \h </w:instrText>
             </w:r>
             <w:r>
               <w:rPr>
@@ -1040,7 +1110,7 @@
               <w14:ligatures w14:val="standardContextual"/>
             </w:rPr>
           </w:pPr>
-          <w:hyperlink w:anchor="_Toc137594772" w:history="1">
+          <w:hyperlink w:anchor="_Toc137696091" w:history="1">
             <w:r>
               <w:rPr>
                 <w:rStyle w:val="Hyperlink"/>
@@ -1067,7 +1137,7 @@
                 <w:noProof/>
                 <w:webHidden/>
               </w:rPr>
-              <w:instrText xml:space="preserve"> PAGEREF _Toc137594772 \h </w:instrText>
+              <w:instrText xml:space="preserve"> PAGEREF _Toc137696091 \h </w:instrText>
             </w:r>
             <w:r>
               <w:rPr>
@@ -1114,7 +1184,7 @@
               <w14:ligatures w14:val="standardContextual"/>
             </w:rPr>
           </w:pPr>
-          <w:hyperlink w:anchor="_Toc137594773" w:history="1">
+          <w:hyperlink w:anchor="_Toc137696092" w:history="1">
             <w:r>
               <w:rPr>
                 <w:rStyle w:val="Hyperlink"/>
@@ -1161,7 +1231,7 @@
                 <w:noProof/>
                 <w:webHidden/>
               </w:rPr>
-              <w:instrText xml:space="preserve"> PAGEREF _Toc137594773 \h </w:instrText>
+              <w:instrText xml:space="preserve"> PAGEREF _Toc137696092 \h </w:instrText>
             </w:r>
             <w:r>
               <w:rPr>
@@ -1208,7 +1278,7 @@
               <w14:ligatures w14:val="standardContextual"/>
             </w:rPr>
           </w:pPr>
-          <w:hyperlink w:anchor="_Toc137594774" w:history="1">
+          <w:hyperlink w:anchor="_Toc137696093" w:history="1">
             <w:r>
               <w:rPr>
                 <w:rStyle w:val="Hyperlink"/>
@@ -1255,7 +1325,7 @@
                 <w:noProof/>
                 <w:webHidden/>
               </w:rPr>
-              <w:instrText xml:space="preserve"> PAGEREF _Toc137594774 \h </w:instrText>
+              <w:instrText xml:space="preserve"> PAGEREF _Toc137696093 \h </w:instrText>
             </w:r>
             <w:r>
               <w:rPr>
@@ -1302,7 +1372,7 @@
               <w14:ligatures w14:val="standardContextual"/>
             </w:rPr>
           </w:pPr>
-          <w:hyperlink w:anchor="_Toc137594775" w:history="1">
+          <w:hyperlink w:anchor="_Toc137696094" w:history="1">
             <w:r>
               <w:rPr>
                 <w:rStyle w:val="Hyperlink"/>
@@ -1349,7 +1419,7 @@
                 <w:noProof/>
                 <w:webHidden/>
               </w:rPr>
-              <w:instrText xml:space="preserve"> PAGEREF _Toc137594775 \h </w:instrText>
+              <w:instrText xml:space="preserve"> PAGEREF _Toc137696094 \h </w:instrText>
             </w:r>
             <w:r>
               <w:rPr>
@@ -1396,7 +1466,7 @@
               <w14:ligatures w14:val="standardContextual"/>
             </w:rPr>
           </w:pPr>
-          <w:hyperlink w:anchor="_Toc137594776" w:history="1">
+          <w:hyperlink w:anchor="_Toc137696095" w:history="1">
             <w:r>
               <w:rPr>
                 <w:rStyle w:val="Hyperlink"/>
@@ -1443,7 +1513,7 @@
                 <w:noProof/>
                 <w:webHidden/>
               </w:rPr>
-              <w:instrText xml:space="preserve"> PAGEREF _Toc137594776 \h </w:instrText>
+              <w:instrText xml:space="preserve"> PAGEREF _Toc137696095 \h </w:instrText>
             </w:r>
             <w:r>
               <w:rPr>
@@ -1490,7 +1560,7 @@
               <w14:ligatures w14:val="standardContextual"/>
             </w:rPr>
           </w:pPr>
-          <w:hyperlink w:anchor="_Toc137594777" w:history="1">
+          <w:hyperlink w:anchor="_Toc137696096" w:history="1">
             <w:r>
               <w:rPr>
                 <w:rStyle w:val="Hyperlink"/>
@@ -1537,7 +1607,7 @@
                 <w:noProof/>
                 <w:webHidden/>
               </w:rPr>
-              <w:instrText xml:space="preserve"> PAGEREF _Toc137594777 \h </w:instrText>
+              <w:instrText xml:space="preserve"> PAGEREF _Toc137696096 \h </w:instrText>
             </w:r>
             <w:r>
               <w:rPr>
@@ -1584,7 +1654,7 @@
               <w14:ligatures w14:val="standardContextual"/>
             </w:rPr>
           </w:pPr>
-          <w:hyperlink w:anchor="_Toc137594778" w:history="1">
+          <w:hyperlink w:anchor="_Toc137696097" w:history="1">
             <w:r>
               <w:rPr>
                 <w:rStyle w:val="Hyperlink"/>
@@ -1631,7 +1701,7 @@
                 <w:noProof/>
                 <w:webHidden/>
               </w:rPr>
-              <w:instrText xml:space="preserve"> PAGEREF _Toc137594778 \h </w:instrText>
+              <w:instrText xml:space="preserve"> PAGEREF _Toc137696097 \h </w:instrText>
             </w:r>
             <w:r>
               <w:rPr>
@@ -1678,7 +1748,7 @@
               <w14:ligatures w14:val="standardContextual"/>
             </w:rPr>
           </w:pPr>
-          <w:hyperlink w:anchor="_Toc137594779" w:history="1">
+          <w:hyperlink w:anchor="_Toc137696098" w:history="1">
             <w:r>
               <w:rPr>
                 <w:rStyle w:val="Hyperlink"/>
@@ -1725,7 +1795,7 @@
                 <w:noProof/>
                 <w:webHidden/>
               </w:rPr>
-              <w:instrText xml:space="preserve"> PAGEREF _Toc137594779 \h </w:instrText>
+              <w:instrText xml:space="preserve"> PAGEREF _Toc137696098 \h </w:instrText>
             </w:r>
             <w:r>
               <w:rPr>
@@ -1746,6 +1816,100 @@
                 <w:webHidden/>
               </w:rPr>
               <w:t>6</w:t>
+            </w:r>
+            <w:r>
+              <w:rPr>
+                <w:noProof/>
+                <w:webHidden/>
+              </w:rPr>
+              <w:fldChar w:fldCharType="end"/>
+            </w:r>
+          </w:hyperlink>
+        </w:p>
+        <w:p>
+          <w:pPr>
+            <w:pStyle w:val="TOC2"/>
+            <w:tabs>
+              <w:tab w:val="left" w:pos="880"/>
+              <w:tab w:val="right" w:leader="dot" w:pos="9019"/>
+            </w:tabs>
+            <w:rPr>
+              <w:noProof/>
+              <w:kern w:val="2"/>
+              <w:sz w:val="22"/>
+              <w:szCs w:val="22"/>
+              <w:lang w:val="ro-RO" w:eastAsia="ro-RO"/>
+              <w14:ligatures w14:val="standardContextual"/>
+            </w:rPr>
+          </w:pPr>
+          <w:hyperlink w:anchor="_Toc137696099" w:history="1">
+            <w:r>
+              <w:rPr>
+                <w:rStyle w:val="Hyperlink"/>
+                <w:noProof/>
+                <w:lang w:val="ro-RO"/>
+              </w:rPr>
+              <w:t>2.2</w:t>
+            </w:r>
+            <w:r>
+              <w:rPr>
+                <w:noProof/>
+                <w:kern w:val="2"/>
+                <w:sz w:val="22"/>
+                <w:szCs w:val="22"/>
+                <w:lang w:val="ro-RO" w:eastAsia="ro-RO"/>
+                <w14:ligatures w14:val="standardContextual"/>
+              </w:rPr>
+              <w:tab/>
+            </w:r>
+            <w:r>
+              <w:rPr>
+                <w:rStyle w:val="Hyperlink"/>
+                <w:noProof/>
+                <w:lang w:val="ro-RO"/>
+              </w:rPr>
+              <w:t>Positioning algorithms and principles for measuring distances using wireless signals  and inertial sensors</w:t>
+            </w:r>
+            <w:r>
+              <w:rPr>
+                <w:noProof/>
+                <w:webHidden/>
+              </w:rPr>
+              <w:tab/>
+            </w:r>
+            <w:r>
+              <w:rPr>
+                <w:noProof/>
+                <w:webHidden/>
+              </w:rPr>
+              <w:fldChar w:fldCharType="begin"/>
+            </w:r>
+            <w:r>
+              <w:rPr>
+                <w:noProof/>
+                <w:webHidden/>
+              </w:rPr>
+              <w:instrText xml:space="preserve"> PAGEREF _Toc137696099 \h </w:instrText>
+            </w:r>
+            <w:r>
+              <w:rPr>
+                <w:noProof/>
+                <w:webHidden/>
+              </w:rPr>
+            </w:r>
+            <w:r>
+              <w:rPr>
+                <w:noProof/>
+                <w:webHidden/>
+              </w:rPr>
+              <w:fldChar w:fldCharType="separate"/>
+            </w:r>
+            <w:r>
+              <w:rPr>
+                <w:noProof/>
+                <w:webHidden/>
+              </w:rPr>
+              <w:t>8</w:t>
             </w:r>
             <w:r>
               <w:rPr>
@@ -1772,7 +1936,7 @@
               <w14:ligatures w14:val="standardContextual"/>
             </w:rPr>
           </w:pPr>
-          <w:hyperlink w:anchor="_Toc137594780" w:history="1">
+          <w:hyperlink w:anchor="_Toc137696100" w:history="1">
             <w:r>
               <w:rPr>
                 <w:rStyle w:val="Hyperlink"/>
@@ -1819,7 +1983,7 @@
                 <w:noProof/>
                 <w:webHidden/>
               </w:rPr>
-              <w:instrText xml:space="preserve"> PAGEREF _Toc137594780 \h </w:instrText>
+              <w:instrText xml:space="preserve"> PAGEREF _Toc137696100 \h </w:instrText>
             </w:r>
             <w:r>
               <w:rPr>
@@ -1839,7 +2003,7 @@
                 <w:noProof/>
                 <w:webHidden/>
               </w:rPr>
-              <w:t>6</w:t>
+              <w:t>8</w:t>
             </w:r>
             <w:r>
               <w:rPr>
@@ -1866,7 +2030,7 @@
               <w14:ligatures w14:val="standardContextual"/>
             </w:rPr>
           </w:pPr>
-          <w:hyperlink w:anchor="_Toc137594781" w:history="1">
+          <w:hyperlink w:anchor="_Toc137696101" w:history="1">
             <w:r>
               <w:rPr>
                 <w:rStyle w:val="Hyperlink"/>
@@ -1913,7 +2077,7 @@
                 <w:noProof/>
                 <w:webHidden/>
               </w:rPr>
-              <w:instrText xml:space="preserve"> PAGEREF _Toc137594781 \h </w:instrText>
+              <w:instrText xml:space="preserve"> PAGEREF _Toc137696101 \h </w:instrText>
             </w:r>
             <w:r>
               <w:rPr>
@@ -1933,7 +2097,7 @@
                 <w:noProof/>
                 <w:webHidden/>
               </w:rPr>
-              <w:t>6</w:t>
+              <w:t>8</w:t>
             </w:r>
             <w:r>
               <w:rPr>
@@ -1960,7 +2124,7 @@
               <w14:ligatures w14:val="standardContextual"/>
             </w:rPr>
           </w:pPr>
-          <w:hyperlink w:anchor="_Toc137594782" w:history="1">
+          <w:hyperlink w:anchor="_Toc137696102" w:history="1">
             <w:r>
               <w:rPr>
                 <w:rStyle w:val="Hyperlink"/>
@@ -2007,7 +2171,7 @@
                 <w:noProof/>
                 <w:webHidden/>
               </w:rPr>
-              <w:instrText xml:space="preserve"> PAGEREF _Toc137594782 \h </w:instrText>
+              <w:instrText xml:space="preserve"> PAGEREF _Toc137696102 \h </w:instrText>
             </w:r>
             <w:r>
               <w:rPr>
@@ -2027,7 +2191,7 @@
                 <w:noProof/>
                 <w:webHidden/>
               </w:rPr>
-              <w:t>6</w:t>
+              <w:t>8</w:t>
             </w:r>
             <w:r>
               <w:rPr>
@@ -2054,7 +2218,7 @@
               <w14:ligatures w14:val="standardContextual"/>
             </w:rPr>
           </w:pPr>
-          <w:hyperlink w:anchor="_Toc137594783" w:history="1">
+          <w:hyperlink w:anchor="_Toc137696103" w:history="1">
             <w:r>
               <w:rPr>
                 <w:rStyle w:val="Hyperlink"/>
@@ -2101,7 +2265,7 @@
                 <w:noProof/>
                 <w:webHidden/>
               </w:rPr>
-              <w:instrText xml:space="preserve"> PAGEREF _Toc137594783 \h </w:instrText>
+              <w:instrText xml:space="preserve"> PAGEREF _Toc137696103 \h </w:instrText>
             </w:r>
             <w:r>
               <w:rPr>
@@ -2121,7 +2285,7 @@
                 <w:noProof/>
                 <w:webHidden/>
               </w:rPr>
-              <w:t>6</w:t>
+              <w:t>8</w:t>
             </w:r>
             <w:r>
               <w:rPr>
@@ -2148,7 +2312,7 @@
               <w14:ligatures w14:val="standardContextual"/>
             </w:rPr>
           </w:pPr>
-          <w:hyperlink w:anchor="_Toc137594784" w:history="1">
+          <w:hyperlink w:anchor="_Toc137696104" w:history="1">
             <w:r>
               <w:rPr>
                 <w:rStyle w:val="Hyperlink"/>
@@ -2195,7 +2359,7 @@
                 <w:noProof/>
                 <w:webHidden/>
               </w:rPr>
-              <w:instrText xml:space="preserve"> PAGEREF _Toc137594784 \h </w:instrText>
+              <w:instrText xml:space="preserve"> PAGEREF _Toc137696104 \h </w:instrText>
             </w:r>
             <w:r>
               <w:rPr>
@@ -2215,7 +2379,7 @@
                 <w:noProof/>
                 <w:webHidden/>
               </w:rPr>
-              <w:t>7</w:t>
+              <w:t>9</w:t>
             </w:r>
             <w:r>
               <w:rPr>
@@ -2283,7 +2447,7 @@
           <w:lang w:val="ro-RO"/>
         </w:rPr>
       </w:pPr>
-      <w:bookmarkStart w:id="1" w:name="_Toc137594771"/>
+      <w:bookmarkStart w:id="1" w:name="_Toc137696090"/>
       <w:r>
         <w:rPr>
           <w:lang w:val="ro-RO"/>
@@ -2303,115 +2467,632 @@
         <w:rPr>
           <w:lang w:val="ro-RO"/>
         </w:rPr>
-        <w:t>Sinopsisul</w:t>
-      </w:r>
-      <w:r>
-        <w:rPr>
-          <w:lang w:val="ro-RO"/>
-        </w:rPr>
-        <w:t xml:space="preserve"> proiectului are rol de introducere</w:t>
-      </w:r>
-      <w:r>
-        <w:rPr>
-          <w:lang w:val="ro-RO"/>
-        </w:rPr>
-        <w:t>,</w:t>
-      </w:r>
-      <w:r>
-        <w:rPr>
-          <w:lang w:val="ro-RO"/>
-        </w:rPr>
-        <w:t xml:space="preserve"> conținând atât o descriere pe scurt a problemei abordate cât și o enumerare sumară a rezultatelor și a concluziilor. Se recomandă ca </w:t>
-      </w:r>
-      <w:r>
-        <w:rPr>
-          <w:lang w:val="ro-RO"/>
-        </w:rPr>
-        <w:t>sinopsisul</w:t>
-      </w:r>
-      <w:r>
-        <w:rPr>
-          <w:lang w:val="ro-RO"/>
-        </w:rPr>
-        <w:t xml:space="preserve"> să fie redactat într-un limbaj accesibil unei persoane nefamiliarizate cu domeniul, dar în același timp destul de specific pentru a oferi rapid o vedere de ansamblu asupra proiectului prezentat.</w:t>
-      </w:r>
-    </w:p>
-    <w:p>
-      <w:pPr>
-        <w:rPr>
-          <w:lang w:val="ro-RO"/>
-        </w:rPr>
-      </w:pPr>
-      <w:r>
-        <w:rPr>
-          <w:lang w:val="ro-RO"/>
-        </w:rPr>
-        <w:t>Sinopsisul</w:t>
-      </w:r>
-      <w:r>
-        <w:rPr>
-          <w:lang w:val="ro-RO"/>
-        </w:rPr>
-        <w:t xml:space="preserve"> proiectului va fi redactat atât în română cât și în engleză. Ca dimensiunea recomandată aceasta secțiune va avea maxim </w:t>
-      </w:r>
-      <w:r>
-        <w:rPr>
-          <w:lang w:val="ro-RO"/>
-        </w:rPr>
-        <w:t>200</w:t>
-      </w:r>
-      <w:r>
-        <w:rPr>
-          <w:lang w:val="ro-RO"/>
-        </w:rPr>
-        <w:t xml:space="preserve"> de cuvinte</w:t>
-      </w:r>
-      <w:r>
-        <w:rPr>
-          <w:lang w:val="ro-RO"/>
-        </w:rPr>
-        <w:t xml:space="preserve"> pentru fiecare variantă</w:t>
-      </w:r>
-      <w:r>
-        <w:rPr>
-          <w:lang w:val="ro-RO"/>
-        </w:rPr>
-        <w:t xml:space="preserve">. </w:t>
-      </w:r>
-      <w:r>
-        <w:rPr>
-          <w:lang w:val="ro-RO"/>
-        </w:rPr>
-        <w:t>Împreună, a</w:t>
-      </w:r>
-      <w:r>
-        <w:rPr>
-          <w:lang w:val="ro-RO"/>
-        </w:rPr>
-        <w:t>mbele variante se vor încadra într-o singură pagină.</w:t>
-      </w:r>
-    </w:p>
-    <w:p>
-      <w:pPr>
-        <w:rPr>
-          <w:lang w:val="ro-RO"/>
-        </w:rPr>
-      </w:pPr>
-    </w:p>
-    <w:p>
-      <w:pPr>
-        <w:rPr>
-          <w:lang w:val="ro-RO"/>
-        </w:rPr>
-      </w:pPr>
-    </w:p>
-    <w:p>
-      <w:pPr>
-        <w:rPr>
-          <w:lang w:val="ro-RO"/>
-        </w:rPr>
-      </w:pPr>
-    </w:p>
+        <w:t xml:space="preserve">Localizarea </w:t>
+      </w:r>
+      <w:r>
+        <w:rPr>
+          <w:lang w:val="ro-RO"/>
+        </w:rPr>
+        <w:t>interioară</w:t>
+      </w:r>
+      <w:r>
+        <w:rPr>
+          <w:lang w:val="ro-RO"/>
+        </w:rPr>
+        <w:t xml:space="preserve"> a devenit un subiect foarte important </w:t>
+      </w:r>
+      <w:r>
+        <w:rPr>
+          <w:lang w:val="ro-RO"/>
+        </w:rPr>
+        <w:t>î</w:t>
+      </w:r>
+      <w:r>
+        <w:rPr>
+          <w:lang w:val="ro-RO"/>
+        </w:rPr>
+        <w:t>n ziua de ast</w:t>
+      </w:r>
+      <w:r>
+        <w:rPr>
+          <w:lang w:val="ro-RO"/>
+        </w:rPr>
+        <w:t>ă</w:t>
+      </w:r>
+      <w:r>
+        <w:rPr>
+          <w:lang w:val="ro-RO"/>
+        </w:rPr>
+        <w:t>zi, datorit</w:t>
+      </w:r>
+      <w:r>
+        <w:rPr>
+          <w:lang w:val="ro-RO"/>
+        </w:rPr>
+        <w:t>ă</w:t>
+      </w:r>
+      <w:r>
+        <w:rPr>
+          <w:lang w:val="ro-RO"/>
+        </w:rPr>
+        <w:t xml:space="preserve"> aplica</w:t>
+      </w:r>
+      <w:r>
+        <w:rPr>
+          <w:lang w:val="ro-RO"/>
+        </w:rPr>
+        <w:t>ț</w:t>
+      </w:r>
+      <w:r>
+        <w:rPr>
+          <w:lang w:val="ro-RO"/>
+        </w:rPr>
+        <w:t xml:space="preserve">iilor </w:t>
+      </w:r>
+      <w:r>
+        <w:rPr>
+          <w:lang w:val="ro-RO"/>
+        </w:rPr>
+        <w:t>î</w:t>
+      </w:r>
+      <w:r>
+        <w:rPr>
+          <w:lang w:val="ro-RO"/>
+        </w:rPr>
+        <w:t xml:space="preserve">n diverse domenii și scenarii, cum ar fi crearea rutelor </w:t>
+      </w:r>
+      <w:r>
+        <w:rPr>
+          <w:lang w:val="ro-RO"/>
+        </w:rPr>
+        <w:t>î</w:t>
+      </w:r>
+      <w:r>
+        <w:rPr>
+          <w:lang w:val="ro-RO"/>
+        </w:rPr>
+        <w:t>n interiorul cl</w:t>
+      </w:r>
+      <w:r>
+        <w:rPr>
+          <w:lang w:val="ro-RO"/>
+        </w:rPr>
+        <w:t>ă</w:t>
+      </w:r>
+      <w:r>
+        <w:rPr>
+          <w:lang w:val="ro-RO"/>
+        </w:rPr>
+        <w:t>dirilor de birouri, ghidarea rapid</w:t>
+      </w:r>
+      <w:r>
+        <w:rPr>
+          <w:lang w:val="ro-RO"/>
+        </w:rPr>
+        <w:t>ă</w:t>
+      </w:r>
+      <w:r>
+        <w:rPr>
+          <w:lang w:val="ro-RO"/>
+        </w:rPr>
+        <w:t xml:space="preserve"> a echipelor de intervenții și mobilizarea roboților mobili ajutători din cadrul fabricilor. Din păcate, </w:t>
+      </w:r>
+      <w:r>
+        <w:rPr>
+          <w:lang w:val="ro-RO"/>
+        </w:rPr>
+        <w:t>î</w:t>
+      </w:r>
+      <w:r>
+        <w:rPr>
+          <w:lang w:val="ro-RO"/>
+        </w:rPr>
+        <w:t>n momentul actual nu exist</w:t>
+      </w:r>
+      <w:r>
+        <w:rPr>
+          <w:lang w:val="ro-RO"/>
+        </w:rPr>
+        <w:t>ă</w:t>
+      </w:r>
+      <w:r>
+        <w:rPr>
+          <w:lang w:val="ro-RO"/>
+        </w:rPr>
+        <w:t xml:space="preserve"> o metod</w:t>
+      </w:r>
+      <w:r>
+        <w:rPr>
+          <w:lang w:val="ro-RO"/>
+        </w:rPr>
+        <w:t>ă</w:t>
+      </w:r>
+      <w:r>
+        <w:rPr>
+          <w:lang w:val="ro-RO"/>
+        </w:rPr>
+        <w:t xml:space="preserve"> general valabil</w:t>
+      </w:r>
+      <w:r>
+        <w:rPr>
+          <w:lang w:val="ro-RO"/>
+        </w:rPr>
+        <w:t>ă</w:t>
+      </w:r>
+      <w:r>
+        <w:rPr>
+          <w:lang w:val="ro-RO"/>
+        </w:rPr>
+        <w:t xml:space="preserve"> pentru implementarea unui sistem </w:t>
+      </w:r>
+      <w:r>
+        <w:rPr>
+          <w:lang w:val="ro-RO"/>
+        </w:rPr>
+        <w:t>robust</w:t>
+      </w:r>
+      <w:r>
+        <w:rPr>
+          <w:lang w:val="ro-RO"/>
+        </w:rPr>
+        <w:t xml:space="preserve"> </w:t>
+      </w:r>
+      <w:r>
+        <w:rPr>
+          <w:lang w:val="ro-RO"/>
+        </w:rPr>
+        <w:t>de localizare interioar</w:t>
+      </w:r>
+      <w:r>
+        <w:rPr>
+          <w:lang w:val="ro-RO"/>
+        </w:rPr>
+        <w:t>ă</w:t>
+      </w:r>
+      <w:r>
+        <w:rPr>
+          <w:lang w:val="ro-RO"/>
+        </w:rPr>
+        <w:t xml:space="preserve">, cu costuri minime </w:t>
+      </w:r>
+      <w:r>
+        <w:rPr>
+          <w:lang w:val="ro-RO"/>
+        </w:rPr>
+        <w:t>ș</w:t>
+      </w:r>
+      <w:r>
+        <w:rPr>
+          <w:lang w:val="ro-RO"/>
+        </w:rPr>
+        <w:t>i estim</w:t>
+      </w:r>
+      <w:r>
+        <w:rPr>
+          <w:lang w:val="ro-RO"/>
+        </w:rPr>
+        <w:t>ă</w:t>
+      </w:r>
+      <w:r>
+        <w:rPr>
+          <w:lang w:val="ro-RO"/>
+        </w:rPr>
+        <w:t>ri cu acurate</w:t>
+      </w:r>
+      <w:r>
+        <w:rPr>
+          <w:lang w:val="ro-RO"/>
+        </w:rPr>
+        <w:t>țe</w:t>
+      </w:r>
+      <w:r>
+        <w:rPr>
+          <w:lang w:val="ro-RO"/>
+        </w:rPr>
+        <w:t xml:space="preserve"> ridicat</w:t>
+      </w:r>
+      <w:r>
+        <w:rPr>
+          <w:lang w:val="ro-RO"/>
+        </w:rPr>
+        <w:t>ă</w:t>
+      </w:r>
+      <w:r>
+        <w:rPr>
+          <w:lang w:val="ro-RO"/>
+        </w:rPr>
+        <w:t>, fiecare metod</w:t>
+      </w:r>
+      <w:r>
+        <w:rPr>
+          <w:lang w:val="ro-RO"/>
+        </w:rPr>
+        <w:t>ă</w:t>
+      </w:r>
+      <w:r>
+        <w:rPr>
+          <w:lang w:val="ro-RO"/>
+        </w:rPr>
+        <w:t xml:space="preserve"> de implementare </w:t>
+      </w:r>
+      <w:r>
+        <w:rPr>
+          <w:lang w:val="ro-RO"/>
+        </w:rPr>
+        <w:t>ș</w:t>
+      </w:r>
+      <w:r>
+        <w:rPr>
+          <w:lang w:val="ro-RO"/>
+        </w:rPr>
+        <w:t>i tehnologie utilizat</w:t>
+      </w:r>
+      <w:r>
+        <w:rPr>
+          <w:lang w:val="ro-RO"/>
+        </w:rPr>
+        <w:t>ă</w:t>
+      </w:r>
+      <w:r>
+        <w:rPr>
+          <w:lang w:val="ro-RO"/>
+        </w:rPr>
+        <w:t xml:space="preserve"> av</w:t>
+      </w:r>
+      <w:r>
+        <w:rPr>
+          <w:lang w:val="ro-RO"/>
+        </w:rPr>
+        <w:t>â</w:t>
+      </w:r>
+      <w:r>
+        <w:rPr>
+          <w:lang w:val="ro-RO"/>
+        </w:rPr>
+        <w:t>nd at</w:t>
+      </w:r>
+      <w:r>
+        <w:rPr>
+          <w:lang w:val="ro-RO"/>
+        </w:rPr>
+        <w:t>â</w:t>
+      </w:r>
+      <w:r>
+        <w:rPr>
+          <w:lang w:val="ro-RO"/>
+        </w:rPr>
+        <w:t>t avantajele, c</w:t>
+      </w:r>
+      <w:r>
+        <w:rPr>
+          <w:lang w:val="ro-RO"/>
+        </w:rPr>
+        <w:t>â</w:t>
+      </w:r>
+      <w:r>
+        <w:rPr>
+          <w:lang w:val="ro-RO"/>
+        </w:rPr>
+        <w:t xml:space="preserve">t </w:t>
+      </w:r>
+      <w:r>
+        <w:rPr>
+          <w:lang w:val="ro-RO"/>
+        </w:rPr>
+        <w:t>ș</w:t>
+      </w:r>
+      <w:r>
+        <w:rPr>
+          <w:lang w:val="ro-RO"/>
+        </w:rPr>
+        <w:t xml:space="preserve">i dezavantajele sale. </w:t>
+      </w:r>
+      <w:r>
+        <w:rPr>
+          <w:lang w:val="ro-RO"/>
+        </w:rPr>
+        <w:t>Î</w:t>
+      </w:r>
+      <w:r>
+        <w:rPr>
+          <w:lang w:val="ro-RO"/>
+        </w:rPr>
+        <w:t>n cadrul acestei lucr</w:t>
+      </w:r>
+      <w:r>
+        <w:rPr>
+          <w:lang w:val="ro-RO"/>
+        </w:rPr>
+        <w:t>ă</w:t>
+      </w:r>
+      <w:r>
+        <w:rPr>
+          <w:lang w:val="ro-RO"/>
+        </w:rPr>
+        <w:t xml:space="preserve">ri vor fi prezentate tehnologiile utilizate </w:t>
+      </w:r>
+      <w:r>
+        <w:rPr>
+          <w:lang w:val="ro-RO"/>
+        </w:rPr>
+        <w:t>î</w:t>
+      </w:r>
+      <w:r>
+        <w:rPr>
+          <w:lang w:val="ro-RO"/>
+        </w:rPr>
+        <w:t>n cadrul solu</w:t>
+      </w:r>
+      <w:r>
+        <w:rPr>
+          <w:lang w:val="ro-RO"/>
+        </w:rPr>
+        <w:t>ț</w:t>
+      </w:r>
+      <w:r>
+        <w:rPr>
+          <w:lang w:val="ro-RO"/>
+        </w:rPr>
+        <w:t xml:space="preserve">iilor deja existente, </w:t>
+      </w:r>
+      <w:r>
+        <w:rPr>
+          <w:lang w:val="ro-RO"/>
+        </w:rPr>
+        <w:t xml:space="preserve">în special cele folosite în </w:t>
+      </w:r>
+      <w:proofErr w:type="spellStart"/>
+      <w:r>
+        <w:t>cadrul</w:t>
+      </w:r>
+      <w:proofErr w:type="spellEnd"/>
+      <w:r>
+        <w:t xml:space="preserve"> </w:t>
+      </w:r>
+      <w:r>
+        <w:rPr>
+          <w:lang w:val="ro-RO"/>
+        </w:rPr>
+        <w:t>sistemel</w:t>
+      </w:r>
+      <w:r>
+        <w:rPr>
+          <w:lang w:val="ro-RO"/>
+        </w:rPr>
+        <w:t>e</w:t>
+      </w:r>
+      <w:r>
+        <w:rPr>
+          <w:lang w:val="ro-RO"/>
+        </w:rPr>
+        <w:t xml:space="preserve"> bazate pe utilizarea telefoanelor mobile, dar și metodele de implementare ale acestora. Pornind de la tehnologiile existente, </w:t>
+      </w:r>
+      <w:r>
+        <w:rPr>
+          <w:lang w:val="ro-RO"/>
+        </w:rPr>
+        <w:t>î</w:t>
+      </w:r>
+      <w:r>
+        <w:rPr>
+          <w:lang w:val="ro-RO"/>
+        </w:rPr>
+        <w:t xml:space="preserve">n cadrul acestui proiect se va prezenta realizarea </w:t>
+      </w:r>
+      <w:r>
+        <w:rPr>
+          <w:lang w:val="ro-RO"/>
+        </w:rPr>
+        <w:t>unui</w:t>
+      </w:r>
+      <w:r>
+        <w:rPr>
+          <w:lang w:val="ro-RO"/>
+        </w:rPr>
+        <w:t xml:space="preserve"> algoritm</w:t>
+      </w:r>
+      <w:r>
+        <w:rPr>
+          <w:lang w:val="ro-RO"/>
+        </w:rPr>
+        <w:t xml:space="preserve"> </w:t>
+      </w:r>
+      <w:r>
+        <w:rPr>
+          <w:lang w:val="ro-RO"/>
+        </w:rPr>
+        <w:t xml:space="preserve">de localizare interioară </w:t>
+      </w:r>
+      <w:r>
+        <w:rPr>
+          <w:lang w:val="ro-RO"/>
+        </w:rPr>
+        <w:t xml:space="preserve">bazat pe învățare automată </w:t>
+      </w:r>
+      <w:r>
+        <w:rPr>
+          <w:lang w:val="ro-RO"/>
+        </w:rPr>
+        <w:t>cu rețele ne</w:t>
+      </w:r>
+      <w:r>
+        <w:rPr>
+          <w:lang w:val="ro-RO"/>
+        </w:rPr>
+        <w:t>ur</w:t>
+      </w:r>
+      <w:r>
+        <w:rPr>
+          <w:lang w:val="ro-RO"/>
+        </w:rPr>
+        <w:t>ale ad</w:t>
+      </w:r>
+      <w:r>
+        <w:rPr>
+          <w:lang w:val="ro-RO"/>
+        </w:rPr>
+        <w:t>â</w:t>
+      </w:r>
+      <w:r>
+        <w:rPr>
+          <w:lang w:val="ro-RO"/>
+        </w:rPr>
+        <w:t xml:space="preserve">nci </w:t>
+      </w:r>
+      <w:r>
+        <w:rPr>
+          <w:lang w:val="ro-RO"/>
+        </w:rPr>
+        <w:t>c</w:t>
+      </w:r>
+      <w:r>
+        <w:rPr>
+          <w:lang w:val="ro-RO"/>
+        </w:rPr>
+        <w:t xml:space="preserve">are </w:t>
+      </w:r>
+      <w:r>
+        <w:rPr>
+          <w:lang w:val="ro-RO"/>
+        </w:rPr>
+        <w:t>v</w:t>
+      </w:r>
+      <w:r>
+        <w:rPr>
+          <w:lang w:val="ro-RO"/>
+        </w:rPr>
+        <w:t>a</w:t>
+      </w:r>
+      <w:r>
+        <w:rPr>
+          <w:lang w:val="ro-RO"/>
+        </w:rPr>
+        <w:t xml:space="preserve"> folosi </w:t>
+      </w:r>
+      <w:r>
+        <w:rPr>
+          <w:lang w:val="ro-RO"/>
+        </w:rPr>
+        <w:t xml:space="preserve">puterea semnalului wireless </w:t>
+      </w:r>
+      <w:r>
+        <w:rPr>
+          <w:lang w:val="ro-RO"/>
+        </w:rPr>
+        <w:t>î</w:t>
+      </w:r>
+      <w:r>
+        <w:rPr>
+          <w:lang w:val="ro-RO"/>
+        </w:rPr>
+        <w:t>n diferite zone ale c</w:t>
+      </w:r>
+      <w:r>
+        <w:rPr>
+          <w:lang w:val="ro-RO"/>
+        </w:rPr>
+        <w:t>lă</w:t>
+      </w:r>
+      <w:r>
+        <w:rPr>
+          <w:lang w:val="ro-RO"/>
+        </w:rPr>
+        <w:t>dirii</w:t>
+      </w:r>
+      <w:r>
+        <w:rPr>
+          <w:lang w:val="ro-RO"/>
+        </w:rPr>
+        <w:t xml:space="preserve">, dar </w:t>
+      </w:r>
+      <w:r>
+        <w:rPr>
+          <w:lang w:val="ro-RO"/>
+        </w:rPr>
+        <w:t>ș</w:t>
+      </w:r>
+      <w:r>
+        <w:rPr>
+          <w:lang w:val="ro-RO"/>
+        </w:rPr>
+        <w:t xml:space="preserve">i </w:t>
+      </w:r>
+      <w:r>
+        <w:rPr>
+          <w:lang w:val="ro-RO"/>
+        </w:rPr>
+        <w:t>o metod</w:t>
+      </w:r>
+      <w:r>
+        <w:rPr>
+          <w:lang w:val="ro-RO"/>
+        </w:rPr>
+        <w:t>ă</w:t>
+      </w:r>
+      <w:r>
+        <w:rPr>
+          <w:lang w:val="ro-RO"/>
+        </w:rPr>
+        <w:t xml:space="preserve"> ce va folosi rețele neurale recurente și </w:t>
+      </w:r>
+      <w:r>
+        <w:rPr>
+          <w:lang w:val="ro-RO"/>
+        </w:rPr>
+        <w:t xml:space="preserve">va avea ca </w:t>
+      </w:r>
+      <w:r>
+        <w:rPr>
+          <w:lang w:val="ro-RO"/>
+        </w:rPr>
+        <w:t>date</w:t>
+      </w:r>
+      <w:r>
+        <w:rPr>
+          <w:lang w:val="ro-RO"/>
+        </w:rPr>
+        <w:t xml:space="preserve"> de intrare valorile</w:t>
+      </w:r>
+      <w:r>
+        <w:rPr>
+          <w:lang w:val="ro-RO"/>
+        </w:rPr>
+        <w:t xml:space="preserve"> continue ale</w:t>
+      </w:r>
+      <w:r>
+        <w:rPr>
+          <w:lang w:val="ro-RO"/>
+        </w:rPr>
+        <w:t xml:space="preserve"> senzorilor inerțiali cu care un telefon mobil este dotat</w:t>
+      </w:r>
+      <w:r>
+        <w:rPr>
+          <w:lang w:val="ro-RO"/>
+        </w:rPr>
+        <w:t xml:space="preserve"> din fabrică.</w:t>
+      </w:r>
+      <w:r>
+        <w:rPr>
+          <w:lang w:val="ro-RO"/>
+        </w:rPr>
+        <w:t xml:space="preserve"> </w:t>
+      </w:r>
+    </w:p>
+    <w:p>
+      <w:pPr>
+        <w:rPr>
+          <w:lang w:val="ro-RO"/>
+        </w:rPr>
+      </w:pPr>
+    </w:p>
+    <w:p>
+      <w:pPr>
+        <w:rPr>
+          <w:lang w:val="ro-RO"/>
+        </w:rPr>
+      </w:pPr>
+    </w:p>
+    <w:p/>
     <w:p>
       <w:pPr>
         <w:rPr>
@@ -2436,7 +3117,7 @@
         <w:ind w:left="432" w:hanging="432"/>
       </w:pPr>
       <w:bookmarkStart w:id="2" w:name="_wfv3ynp4xcb6" w:colFirst="0" w:colLast="0"/>
-      <w:bookmarkStart w:id="3" w:name="_Toc137594772"/>
+      <w:bookmarkStart w:id="3" w:name="_Toc137696091"/>
       <w:bookmarkEnd w:id="2"/>
       <w:r>
         <w:t>Abstract</w:t>
@@ -2453,49 +3134,55 @@
         <w:rPr>
           <w:lang w:val="ro-RO"/>
         </w:rPr>
-        <w:t xml:space="preserve">The </w:t>
-      </w:r>
-      <w:r>
-        <w:rPr>
-          <w:lang w:val="ro-RO"/>
-        </w:rPr>
-        <w:t>abstract</w:t>
-      </w:r>
-      <w:r>
-        <w:rPr>
-          <w:lang w:val="ro-RO"/>
-        </w:rPr>
-        <w:t xml:space="preserve"> has an introductory </w:t>
-      </w:r>
-      <w:r>
-        <w:rPr>
-          <w:lang w:val="ro-RO"/>
-        </w:rPr>
-        <w:t>role and</w:t>
-      </w:r>
-      <w:r>
-        <w:rPr>
-          <w:lang w:val="ro-RO"/>
-        </w:rPr>
-        <w:t xml:space="preserve"> should </w:t>
-      </w:r>
-      <w:r>
-        <w:rPr>
-          <w:lang w:val="ro-RO"/>
-        </w:rPr>
-        <w:t xml:space="preserve">engulf both a </w:t>
-      </w:r>
-      <w:r>
-        <w:rPr>
-          <w:lang w:val="ro-RO"/>
-        </w:rPr>
-        <w:t>brief</w:t>
-      </w:r>
-      <w:r>
-        <w:rPr>
-          <w:lang w:val="ro-RO"/>
-        </w:rPr>
-        <w:t xml:space="preserve"> description of the issue at hand, as well as an overview of </w:t>
+        <w:t xml:space="preserve">Indoor localization has become a very important topic </w:t>
+      </w:r>
+      <w:r>
+        <w:rPr>
+          <w:lang w:val="ro-RO"/>
+        </w:rPr>
+        <w:t>in this day and age</w:t>
+      </w:r>
+      <w:r>
+        <w:rPr>
+          <w:lang w:val="ro-RO"/>
+        </w:rPr>
+        <w:t xml:space="preserve">, thanks to applications in various fields and scenarios, such as creating routes inside office buildings, quickly guiding intervention teams and mobilizing mobile helper robots in factories. Unfortunately, at the moment there is no generally valid method for implementing a robust indoor location system with minimal cost and high accuracy estimates, each implementation method and technology used having both its advantages and disadvantages. In this </w:t>
+      </w:r>
+      <w:r>
+        <w:rPr>
+          <w:lang w:val="ro-RO"/>
+        </w:rPr>
+        <w:t>paper</w:t>
+      </w:r>
+      <w:r>
+        <w:rPr>
+          <w:lang w:val="ro-RO"/>
+        </w:rPr>
+        <w:t>, the technologies used in existing solutions will be presented, especially those used in</w:t>
+      </w:r>
+      <w:r>
+        <w:rPr>
+          <w:lang w:val="ro-RO"/>
+        </w:rPr>
+        <w:t xml:space="preserve"> smartphone-based</w:t>
+      </w:r>
+      <w:r>
+        <w:rPr>
+          <w:lang w:val="ro-RO"/>
+        </w:rPr>
+        <w:t xml:space="preserve"> systems, </w:t>
+      </w:r>
+      <w:r>
+        <w:rPr>
+          <w:lang w:val="ro-RO"/>
+        </w:rPr>
+        <w:t>and</w:t>
+      </w:r>
+      <w:r>
+        <w:rPr>
+          <w:lang w:val="ro-RO"/>
+        </w:rPr>
+        <w:t xml:space="preserve"> also their implementation methods. Starting from </w:t>
       </w:r>
       <w:r>
         <w:rPr>
@@ -2507,237 +3194,50 @@
         <w:rPr>
           <w:lang w:val="ro-RO"/>
         </w:rPr>
-        <w:t xml:space="preserve">obtained results and conclusions. The </w:t>
-      </w:r>
-      <w:r>
-        <w:rPr>
-          <w:lang w:val="ro-RO"/>
-        </w:rPr>
-        <w:t>abstract</w:t>
-      </w:r>
-      <w:r>
-        <w:rPr>
-          <w:lang w:val="ro-RO"/>
-        </w:rPr>
-        <w:t xml:space="preserve"> should be </w:t>
-      </w:r>
-      <w:r>
-        <w:rPr>
-          <w:lang w:val="ro-RO"/>
-        </w:rPr>
-        <w:t xml:space="preserve">formulated </w:t>
-      </w:r>
-      <w:r>
-        <w:rPr>
-          <w:lang w:val="ro-RO"/>
-        </w:rPr>
-        <w:t xml:space="preserve">such </w:t>
-      </w:r>
-      <w:r>
-        <w:rPr>
-          <w:lang w:val="ro-RO"/>
-        </w:rPr>
-        <w:t>that</w:t>
-      </w:r>
-      <w:r>
-        <w:rPr>
-          <w:lang w:val="ro-RO"/>
-        </w:rPr>
-        <w:t xml:space="preserve"> </w:t>
-      </w:r>
-      <w:r>
-        <w:rPr>
-          <w:lang w:val="ro-RO"/>
-        </w:rPr>
-        <w:t xml:space="preserve">even </w:t>
-      </w:r>
-      <w:r>
-        <w:rPr>
-          <w:lang w:val="ro-RO"/>
-        </w:rPr>
-        <w:t xml:space="preserve">somebody </w:t>
-      </w:r>
-      <w:r>
-        <w:rPr>
-          <w:lang w:val="ro-RO"/>
-        </w:rPr>
-        <w:t xml:space="preserve">that is </w:t>
-      </w:r>
-      <w:r>
-        <w:rPr>
-          <w:lang w:val="ro-RO"/>
-        </w:rPr>
-        <w:t xml:space="preserve">unfamiliar with the projects’ domain </w:t>
-      </w:r>
-      <w:r>
-        <w:rPr>
-          <w:lang w:val="ro-RO"/>
-        </w:rPr>
-        <w:t xml:space="preserve">can </w:t>
-      </w:r>
-      <w:r>
-        <w:rPr>
-          <w:lang w:val="ro-RO"/>
-        </w:rPr>
-        <w:t xml:space="preserve">grasp the </w:t>
-      </w:r>
-      <w:r>
-        <w:rPr>
-          <w:lang w:val="ro-RO"/>
-        </w:rPr>
-        <w:t xml:space="preserve">objectives of the </w:t>
-      </w:r>
-      <w:r>
-        <w:rPr>
-          <w:lang w:val="ro-RO"/>
-        </w:rPr>
-        <w:t>thesis while</w:t>
-      </w:r>
-      <w:r>
-        <w:rPr>
-          <w:lang w:val="ro-RO"/>
-        </w:rPr>
-        <w:t>, at the same time,</w:t>
-      </w:r>
-      <w:r>
-        <w:rPr>
-          <w:lang w:val="ro-RO"/>
-        </w:rPr>
-        <w:t xml:space="preserve"> retaining a specificity level </w:t>
-      </w:r>
-      <w:r>
-        <w:rPr>
-          <w:lang w:val="ro-RO"/>
-        </w:rPr>
-        <w:t xml:space="preserve">offering </w:t>
-      </w:r>
-      <w:r>
-        <w:rPr>
-          <w:lang w:val="ro-RO"/>
-        </w:rPr>
-        <w:t xml:space="preserve">a </w:t>
-      </w:r>
-      <w:r>
-        <w:rPr>
-          <w:lang w:val="ro-RO"/>
-        </w:rPr>
-        <w:t>bird’s eye view of the project.</w:t>
-      </w:r>
-    </w:p>
-    <w:p>
-      <w:pPr>
-        <w:rPr>
-          <w:lang w:val="ro-RO"/>
-        </w:rPr>
-      </w:pPr>
-      <w:r>
-        <w:rPr>
-          <w:lang w:val="ro-RO"/>
-        </w:rPr>
-        <w:t xml:space="preserve">The projects’ </w:t>
-      </w:r>
-      <w:r>
-        <w:rPr>
-          <w:lang w:val="ro-RO"/>
-        </w:rPr>
-        <w:t>abstract</w:t>
-      </w:r>
-      <w:r>
-        <w:rPr>
-          <w:lang w:val="ro-RO"/>
-        </w:rPr>
-        <w:t xml:space="preserve"> will be </w:t>
-      </w:r>
-      <w:r>
-        <w:rPr>
-          <w:lang w:val="ro-RO"/>
-        </w:rPr>
-        <w:t xml:space="preserve">elaborated </w:t>
-      </w:r>
-      <w:r>
-        <w:rPr>
-          <w:lang w:val="ro-RO"/>
-        </w:rPr>
-        <w:t xml:space="preserve">in both Romanian and English. The recommended size for this section is </w:t>
-      </w:r>
-      <w:r>
-        <w:rPr>
-          <w:lang w:val="ro-RO"/>
-        </w:rPr>
-        <w:t>limited</w:t>
-      </w:r>
-      <w:r>
-        <w:rPr>
-          <w:lang w:val="ro-RO"/>
-        </w:rPr>
-        <w:t xml:space="preserve"> to 200 words for each version. </w:t>
-      </w:r>
-      <w:r>
-        <w:rPr>
-          <w:lang w:val="ro-RO"/>
-        </w:rPr>
-        <w:t>Together, b</w:t>
-      </w:r>
-      <w:r>
-        <w:rPr>
-          <w:lang w:val="ro-RO"/>
-        </w:rPr>
-        <w:t xml:space="preserve">oth versions will fit </w:t>
-      </w:r>
-      <w:r>
-        <w:rPr>
-          <w:lang w:val="ro-RO"/>
-        </w:rPr>
-        <w:t xml:space="preserve">in </w:t>
-      </w:r>
-      <w:r>
-        <w:rPr>
-          <w:lang w:val="ro-RO"/>
-        </w:rPr>
-        <w:t>one page.</w:t>
-      </w:r>
-    </w:p>
-    <w:p>
-      <w:pPr>
-        <w:rPr>
-          <w:lang w:val="ro-RO"/>
-        </w:rPr>
-      </w:pPr>
-    </w:p>
-    <w:p>
-      <w:pPr>
-        <w:rPr>
-          <w:lang w:val="ro-RO"/>
-        </w:rPr>
-      </w:pPr>
-    </w:p>
-    <w:p>
-      <w:pPr>
-        <w:rPr>
-          <w:lang w:val="ro-RO"/>
-        </w:rPr>
-      </w:pPr>
-    </w:p>
-    <w:p>
-      <w:pPr>
-        <w:rPr>
-          <w:lang w:val="ro-RO"/>
-        </w:rPr>
-      </w:pPr>
-    </w:p>
-    <w:p>
-      <w:pPr>
-        <w:rPr>
-          <w:lang w:val="ro-RO"/>
-        </w:rPr>
-      </w:pPr>
-    </w:p>
-    <w:p>
-      <w:pPr>
-        <w:rPr>
-          <w:lang w:val="ro-RO"/>
-        </w:rPr>
-      </w:pPr>
+        <w:t>existing technologies, this project will present the realization of an</w:t>
+      </w:r>
+      <w:r>
+        <w:rPr>
+          <w:lang w:val="ro-RO"/>
+        </w:rPr>
+        <w:t xml:space="preserve"> indoor localization</w:t>
+      </w:r>
+      <w:r>
+        <w:rPr>
+          <w:lang w:val="ro-RO"/>
+        </w:rPr>
+        <w:t xml:space="preserve"> algorithm based on machine learning with deep neural networks that will use the wireless signal strength in different areas of the building, but also a method that will use recurrent neural networks </w:t>
+      </w:r>
+      <w:r>
+        <w:rPr>
+          <w:lang w:val="ro-RO"/>
+        </w:rPr>
+        <w:t>which</w:t>
+      </w:r>
+      <w:r>
+        <w:rPr>
+          <w:lang w:val="ro-RO"/>
+        </w:rPr>
+        <w:t xml:space="preserve"> will have as</w:t>
+      </w:r>
+      <w:r>
+        <w:rPr>
+          <w:lang w:val="ro-RO"/>
+        </w:rPr>
+        <w:t xml:space="preserve"> input data the continuous values of the inertial sensors with which a mobile phone is equipped </w:t>
+      </w:r>
+      <w:r>
+        <w:rPr>
+          <w:lang w:val="ro-RO"/>
+        </w:rPr>
+        <w:t>by default</w:t>
+      </w:r>
+      <w:r>
+        <w:rPr>
+          <w:lang w:val="ro-RO"/>
+        </w:rPr>
+        <w:t>.</w:t>
+      </w:r>
     </w:p>
     <w:p>
       <w:pPr>
@@ -2764,7 +3264,7 @@
           <w:lang w:val="ro-RO"/>
         </w:rPr>
       </w:pPr>
-      <w:bookmarkStart w:id="4" w:name="_Toc137594773"/>
+      <w:bookmarkStart w:id="4" w:name="_Toc137696092"/>
       <w:r>
         <w:rPr>
           <w:lang w:val="ro-RO"/>
@@ -2835,7 +3335,15 @@
         </w:sdtContent>
       </w:sdt>
       <w:r>
-        <w:t>, it being limited to outdoor areas where the signal strength of the satellites is stronger, thus having good enough coverage only in open spaces. This is why people had to come with new ideas of detecting objects without the need of GPS, so additional technologies have started to emerge.</w:t>
+        <w:t xml:space="preserve">, it being limited to outdoor areas where the signal strength of the satellites is stronger, thus having good enough coverage only in open spaces. This is why people had to </w:t>
+      </w:r>
+      <w:proofErr w:type="gramStart"/>
+      <w:r>
+        <w:t>come</w:t>
+      </w:r>
+      <w:proofErr w:type="gramEnd"/>
+      <w:r>
+        <w:t xml:space="preserve"> with new ideas of detecting objects without the need of GPS, so additional technologies have started to emerge.</w:t>
       </w:r>
     </w:p>
     <w:p>
@@ -2845,7 +3353,7 @@
           <w:lang w:val="ro-RO"/>
         </w:rPr>
       </w:pPr>
-      <w:bookmarkStart w:id="5" w:name="_Toc137594774"/>
+      <w:bookmarkStart w:id="5" w:name="_Toc137696093"/>
       <w:r>
         <w:rPr>
           <w:lang w:val="ro-RO"/>
@@ -2879,8 +3387,21 @@
         </w:numPr>
       </w:pPr>
       <w:r>
-        <w:t>Smart workplaces – using this technology, the employees could find each other with ease or could find key points in the building (meeting rooms, utilities, their colleague’s location), in this way enhancing the company’s productivity and security. Also, the companies could create floor heatmaps of the most popular places to improve the quality of the work environment (additional disinfection, improving or remodeling the areas with poor traffic);</w:t>
-      </w:r>
+        <w:t xml:space="preserve">Smart workplaces – using this technology, the employees could find each other with ease or could find key points in the building (meeting rooms, utilities, their colleague’s location), in this way enhancing the company’s productivity and security. Also, the companies could create floor heatmaps </w:t>
+      </w:r>
+      <w:proofErr w:type="gramStart"/>
+      <w:r>
+        <w:t>of</w:t>
+      </w:r>
+      <w:proofErr w:type="gramEnd"/>
+      <w:r>
+        <w:t xml:space="preserve"> the most popular places to improve the quality of the work environment (additional disinfection, improving or remodeling the areas with poor traffic</w:t>
+      </w:r>
+      <w:proofErr w:type="gramStart"/>
+      <w:r>
+        <w:t>);</w:t>
+      </w:r>
+      <w:proofErr w:type="gramEnd"/>
     </w:p>
     <w:p>
       <w:pPr>
@@ -2891,8 +3412,13 @@
         </w:numPr>
       </w:pPr>
       <w:r>
-        <w:t>Airports – using indoor localization, travelers could easily find points of interest that might otherwise be harder to find (luggage lanes, available check-in points, shops, restaurants, bathrooms) and they could also be guided effectively to their designated gateway, thus avoiding mistakes, and lowering the probability of missed flights caused by the plane departing from other lanes than the initial ones;</w:t>
-      </w:r>
+        <w:t xml:space="preserve">Airports – using indoor localization, travelers could easily find points of interest that might otherwise be harder to find (luggage lanes, available check-in points, shops, restaurants, bathrooms) and they could also be guided effectively to their designated gateway, thus avoiding mistakes, and lowering the probability of missed flights caused by the plane departing from other lanes than the initial </w:t>
+      </w:r>
+      <w:proofErr w:type="gramStart"/>
+      <w:r>
+        <w:t>ones;</w:t>
+      </w:r>
+      <w:proofErr w:type="gramEnd"/>
     </w:p>
     <w:p>
       <w:pPr>
@@ -2903,8 +3429,13 @@
         </w:numPr>
       </w:pPr>
       <w:r>
-        <w:t>Retail stores – with the help of indoor localization, customers could easily find the target stores that they want to reach, and they can also access a personalized route depending on their shopping preferences/habits. Stores could also introduce personalized ads based on the users once they are approaching them or are nearby. In addition, in the case of malls, they could also implement customized strategies based on the flow of people and the areas most visited by them, thus being able to optimize the resources allocated to increase profits;</w:t>
-      </w:r>
+        <w:t xml:space="preserve">Retail stores – with the help of indoor localization, customers could easily find the target stores that they want to reach, and they can also access a personalized route depending on their shopping preferences/habits. Stores could also introduce personalized ads based on the users once they are approaching them or are nearby. In addition, in the case of malls, they could also implement customized strategies based on the flow of people and the areas most visited by them, thus being able to optimize the resources allocated to increase </w:t>
+      </w:r>
+      <w:proofErr w:type="gramStart"/>
+      <w:r>
+        <w:t>profits;</w:t>
+      </w:r>
+      <w:proofErr w:type="gramEnd"/>
     </w:p>
     <w:p>
       <w:pPr>
@@ -2915,7 +3446,15 @@
         </w:numPr>
       </w:pPr>
       <w:r>
-        <w:t xml:space="preserve">Assistance systems for people with disabilities – through an indoor navigation system, people with special needs could have it much easier to find different areas or products, without the need of a special person to guide them, it would also lower the effort needed to establish the surrounding environment; </w:t>
+        <w:t xml:space="preserve">Assistance systems for people with disabilities – through an indoor navigation system, people with special needs could have it much easier to find different areas or products, without the need of a special person to guide them, it would also lower the effort needed to establish the surrounding </w:t>
+      </w:r>
+      <w:proofErr w:type="gramStart"/>
+      <w:r>
+        <w:t>environment;</w:t>
+      </w:r>
+      <w:proofErr w:type="gramEnd"/>
+      <w:r>
+        <w:t xml:space="preserve"> </w:t>
       </w:r>
     </w:p>
     <w:p>
@@ -2931,8 +3470,13 @@
       </w:r>
       <w:r>
         <w:lastRenderedPageBreak/>
-        <w:t>within short timeframes. It could also help visitors to find the important attractions in case of events like tech fairs or job finding events organized by companies;</w:t>
-      </w:r>
+        <w:t xml:space="preserve">within short timeframes. It could also help visitors to find the important attractions in case of events like tech fairs or job finding events organized by </w:t>
+      </w:r>
+      <w:proofErr w:type="gramStart"/>
+      <w:r>
+        <w:t>companies;</w:t>
+      </w:r>
+      <w:proofErr w:type="gramEnd"/>
     </w:p>
     <w:p>
       <w:pPr>
@@ -2957,7 +3501,23 @@
         <w:ind w:firstLine="432"/>
       </w:pPr>
       <w:r>
-        <w:t xml:space="preserve">Taking into consideration the tremendous advancements of the smartphone devices, with their integrated sensors and processing power, but also their high availability to a majority of the population, many new technologies and algorithms have emerged in order to resolve the issue at hand and </w:t>
+        <w:t xml:space="preserve">Taking into consideration the tremendous advancements of </w:t>
+      </w:r>
+      <w:proofErr w:type="gramStart"/>
+      <w:r>
+        <w:t>the smartphone</w:t>
+      </w:r>
+      <w:proofErr w:type="gramEnd"/>
+      <w:r>
+        <w:t xml:space="preserve"> devices, with their integrated sensors and processing power, but also their high availability to </w:t>
+      </w:r>
+      <w:proofErr w:type="gramStart"/>
+      <w:r>
+        <w:t>a majority of</w:t>
+      </w:r>
+      <w:proofErr w:type="gramEnd"/>
+      <w:r>
+        <w:t xml:space="preserve"> the population, many new technologies and algorithms have emerged in order to resolve the issue at hand and </w:t>
       </w:r>
       <w:r>
         <w:t>its</w:t>
@@ -2973,7 +3533,7 @@
           <w:lang w:val="ro-RO"/>
         </w:rPr>
       </w:pPr>
-      <w:bookmarkStart w:id="6" w:name="_Toc137594775"/>
+      <w:bookmarkStart w:id="6" w:name="_Toc137696094"/>
       <w:r>
         <w:rPr>
           <w:lang w:val="ro-RO"/>
@@ -3200,7 +3760,7 @@
           <w:lang w:val="ro-RO"/>
         </w:rPr>
       </w:pPr>
-      <w:bookmarkStart w:id="7" w:name="_Toc137594776"/>
+      <w:bookmarkStart w:id="7" w:name="_Toc137696095"/>
       <w:r>
         <w:rPr>
           <w:lang w:val="ro-RO"/>
@@ -3369,7 +3929,7 @@
           <w:lang w:val="ro-RO"/>
         </w:rPr>
       </w:pPr>
-      <w:bookmarkStart w:id="8" w:name="_Toc137594777"/>
+      <w:bookmarkStart w:id="8" w:name="_Toc137696096"/>
       <w:r>
         <w:rPr>
           <w:lang w:val="ro-RO"/>
@@ -3418,7 +3978,7 @@
         </w:rPr>
       </w:pPr>
       <w:bookmarkStart w:id="9" w:name="_bxcf2kuryx9t" w:colFirst="0" w:colLast="0"/>
-      <w:bookmarkStart w:id="10" w:name="_Toc137594778"/>
+      <w:bookmarkStart w:id="10" w:name="_Toc137696097"/>
       <w:bookmarkEnd w:id="9"/>
       <w:r>
         <w:rPr>
@@ -3456,7 +4016,7 @@
           <w:lang w:val="ro-RO"/>
         </w:rPr>
       </w:pPr>
-      <w:bookmarkStart w:id="11" w:name="_Toc137594779"/>
+      <w:bookmarkStart w:id="11" w:name="_Toc137696098"/>
       <w:r>
         <w:rPr>
           <w:lang w:val="ro-RO"/>
@@ -4511,6 +5071,7 @@
           <w:lang w:val="ro-RO"/>
         </w:rPr>
       </w:pPr>
+      <w:bookmarkStart w:id="12" w:name="_Toc137696099"/>
       <w:r>
         <w:rPr>
           <w:lang w:val="ro-RO"/>
@@ -4523,13 +5084,7 @@
         </w:rPr>
         <w:t>and inertial sensors</w:t>
       </w:r>
-      <w:r>
-        <w:rPr>
-          <w:color w:val="FF0000"/>
-          <w:lang w:val="ro-RO"/>
-        </w:rPr>
-        <w:t>TODO: CHANGE AND ADD IMU</w:t>
-      </w:r>
+      <w:bookmarkEnd w:id="12"/>
     </w:p>
     <w:p>
       <w:pPr>
@@ -4538,16 +5093,16 @@
           <w:lang w:val="ro-RO"/>
         </w:rPr>
       </w:pPr>
-      <w:bookmarkStart w:id="12" w:name="_jqbhck7fzqn5" w:colFirst="0" w:colLast="0"/>
-      <w:bookmarkStart w:id="13" w:name="_Toc137594780"/>
-      <w:bookmarkEnd w:id="12"/>
+      <w:bookmarkStart w:id="13" w:name="_jqbhck7fzqn5" w:colFirst="0" w:colLast="0"/>
+      <w:bookmarkStart w:id="14" w:name="_Toc137696100"/>
+      <w:bookmarkEnd w:id="13"/>
       <w:r>
         <w:rPr>
           <w:lang w:val="ro-RO"/>
         </w:rPr>
         <w:t>METHOD</w:t>
       </w:r>
-      <w:bookmarkEnd w:id="13"/>
+      <w:bookmarkEnd w:id="14"/>
     </w:p>
     <w:p>
       <w:pPr>
@@ -4569,14 +5124,14 @@
           <w:lang w:val="ro-RO"/>
         </w:rPr>
       </w:pPr>
-      <w:bookmarkStart w:id="14" w:name="_Toc137594781"/>
+      <w:bookmarkStart w:id="15" w:name="_Toc137696101"/>
       <w:r>
         <w:rPr>
           <w:lang w:val="ro-RO"/>
         </w:rPr>
         <w:t>IMPLEMENTATION</w:t>
       </w:r>
-      <w:bookmarkEnd w:id="14"/>
+      <w:bookmarkEnd w:id="15"/>
     </w:p>
     <w:p>
       <w:pPr>
@@ -4598,16 +5153,16 @@
           <w:lang w:val="ro-RO"/>
         </w:rPr>
       </w:pPr>
-      <w:bookmarkStart w:id="15" w:name="_a405f2ahqyi7" w:colFirst="0" w:colLast="0"/>
-      <w:bookmarkStart w:id="16" w:name="_Toc137594782"/>
-      <w:bookmarkEnd w:id="15"/>
+      <w:bookmarkStart w:id="16" w:name="_a405f2ahqyi7" w:colFirst="0" w:colLast="0"/>
+      <w:bookmarkStart w:id="17" w:name="_Toc137696102"/>
+      <w:bookmarkEnd w:id="16"/>
       <w:r>
         <w:rPr>
           <w:lang w:val="ro-RO"/>
         </w:rPr>
         <w:t>RESULTS</w:t>
       </w:r>
-      <w:bookmarkEnd w:id="16"/>
+      <w:bookmarkEnd w:id="17"/>
     </w:p>
     <w:p>
       <w:pPr>
@@ -4655,14 +5210,14 @@
           <w:lang w:val="ro-RO"/>
         </w:rPr>
       </w:pPr>
-      <w:bookmarkStart w:id="17" w:name="_Toc137594783"/>
+      <w:bookmarkStart w:id="18" w:name="_Toc137696103"/>
       <w:r>
         <w:rPr>
           <w:lang w:val="ro-RO"/>
         </w:rPr>
         <w:t>CONCLUSIONS</w:t>
       </w:r>
-      <w:bookmarkEnd w:id="17"/>
+      <w:bookmarkEnd w:id="18"/>
     </w:p>
     <w:p>
       <w:pPr>
@@ -4767,16 +5322,16 @@
           <w:lang w:val="ro-RO"/>
         </w:rPr>
       </w:pPr>
-      <w:bookmarkStart w:id="18" w:name="_66bnpo5qfzbb" w:colFirst="0" w:colLast="0"/>
-      <w:bookmarkStart w:id="19" w:name="_Toc137594784"/>
-      <w:bookmarkEnd w:id="18"/>
+      <w:bookmarkStart w:id="19" w:name="_66bnpo5qfzbb" w:colFirst="0" w:colLast="0"/>
+      <w:bookmarkStart w:id="20" w:name="_Toc137696104"/>
+      <w:bookmarkEnd w:id="19"/>
       <w:r>
         <w:rPr>
           <w:lang w:val="ro-RO"/>
         </w:rPr>
         <w:t>BIBLIOGRAPHY</w:t>
       </w:r>
-      <w:bookmarkEnd w:id="19"/>
+      <w:bookmarkEnd w:id="20"/>
     </w:p>
     <w:sdt>
       <w:sdtPr>
@@ -7684,7 +8239,6 @@
   <w:style w:type="character" w:default="1" w:styleId="DefaultParagraphFont">
     <w:name w:val="Default Paragraph Font"/>
     <w:uiPriority w:val="1"/>
-    <w:semiHidden/>
     <w:unhideWhenUsed/>
   </w:style>
   <w:style w:type="table" w:default="1" w:styleId="TableNormal">

</xml_diff>